<commit_message>
practice session one halfway done
</commit_message>
<xml_diff>
--- a/time and memory complexity of algorithms.docx
+++ b/time and memory complexity of algorithms.docx
@@ -150,6 +150,192 @@
       </w:r>
     </w:p>
     <w:p/>
+    <w:p>
+      <w:r>
+        <w:rPr>
+          <w:b/>
+          <w:bCs/>
+        </w:rPr>
+        <w:t>Quick sort</w:t>
+      </w:r>
+      <w:r>
+        <w:t xml:space="preserve"> – pivot element and put smaller elements than pivot element into left and larger elements into right then take the quick sort of left and right again and merge them </w:t>
+      </w:r>
+    </w:p>
+    <w:p>
+      <w:r>
+        <w:rPr>
+          <w:b/>
+          <w:bCs/>
+        </w:rPr>
+        <w:t xml:space="preserve">Merge sort </w:t>
+      </w:r>
+      <w:r>
+        <w:rPr>
+          <w:b/>
+          <w:bCs/>
+        </w:rPr>
+        <w:t>–</w:t>
+      </w:r>
+      <w:r>
+        <w:t xml:space="preserve"> </w:t>
+      </w:r>
+      <w:r>
+        <w:t xml:space="preserve">you divide the array into halves as much as possible until the size of the array becomes 1. If the size of the array is 1 then you can </w:t>
+      </w:r>
+      <w:r>
+        <w:t xml:space="preserve">return the array. </w:t>
+      </w:r>
+      <w:proofErr w:type="gramStart"/>
+      <w:r>
+        <w:t>Otherwise  you</w:t>
+      </w:r>
+      <w:proofErr w:type="gramEnd"/>
+      <w:r>
+        <w:t xml:space="preserve"> can divide the array again into halves and call their merge sort function again separately and </w:t>
+      </w:r>
+      <w:r>
+        <w:t>merge them. Merging is done as smallest elements goes to left and largest elements go to right.</w:t>
+      </w:r>
+    </w:p>
+    <w:p>
+      <w:r>
+        <w:rPr>
+          <w:b/>
+          <w:bCs/>
+        </w:rPr>
+        <w:t>Bubble sort</w:t>
+      </w:r>
+      <w:r>
+        <w:t xml:space="preserve"> – take first two elements and compare them put the larger element right and smaller element left. Repeat it until the array is finished. After first iteration </w:t>
+      </w:r>
+      <w:r>
+        <w:t>the largest element is at the right most position.</w:t>
+      </w:r>
+      <w:r>
+        <w:t xml:space="preserve"> In the next iteration we only need to run the bubble up to the n-1. After running this for n-1 times we can take the sorted array.</w:t>
+      </w:r>
+    </w:p>
+    <w:p>
+      <w:r>
+        <w:t xml:space="preserve">We can optimize this algorithm as follows. Inside a one iteration if </w:t>
+      </w:r>
+      <w:proofErr w:type="spellStart"/>
+      <w:r>
+        <w:t>theres</w:t>
+      </w:r>
+      <w:proofErr w:type="spellEnd"/>
+      <w:r>
+        <w:t xml:space="preserve"> no swap we can conclude that the array is sorted. </w:t>
+      </w:r>
+    </w:p>
+    <w:p>
+      <w:r>
+        <w:rPr>
+          <w:b/>
+          <w:bCs/>
+        </w:rPr>
+        <w:t>Insertion sort</w:t>
+      </w:r>
+      <w:r>
+        <w:t xml:space="preserve"> </w:t>
+      </w:r>
+      <w:r>
+        <w:t>–</w:t>
+      </w:r>
+      <w:r>
+        <w:t xml:space="preserve"> </w:t>
+      </w:r>
+    </w:p>
+    <w:p/>
+    <w:p>
+      <w:r>
+        <w:rPr>
+          <w:b/>
+          <w:bCs/>
+        </w:rPr>
+        <w:t>Selection sort</w:t>
+      </w:r>
+      <w:r>
+        <w:t xml:space="preserve"> </w:t>
+      </w:r>
+      <w:r>
+        <w:t>–</w:t>
+      </w:r>
+      <w:r>
+        <w:t xml:space="preserve"> </w:t>
+      </w:r>
+      <w:r>
+        <w:t xml:space="preserve">taking the minimum index and put it in front. First iterate starts from first element lets call it key. And then we can compare rest of the </w:t>
+      </w:r>
+      <w:proofErr w:type="gramStart"/>
+      <w:r>
+        <w:t>right side</w:t>
+      </w:r>
+      <w:proofErr w:type="gramEnd"/>
+      <w:r>
+        <w:t xml:space="preserve"> elements </w:t>
+      </w:r>
+    </w:p>
+    <w:p/>
+    <w:p>
+      <w:r>
+        <w:t>23,45,34,1,2</w:t>
+      </w:r>
+    </w:p>
+    <w:p/>
+    <w:p>
+      <w:r>
+        <w:t>23</w:t>
+      </w:r>
+    </w:p>
+    <w:p>
+      <w:r>
+        <w:t>1,2     45,34</w:t>
+      </w:r>
+    </w:p>
+    <w:p>
+      <w:r>
+        <w:t>1          45</w:t>
+      </w:r>
+    </w:p>
+    <w:p>
+      <w:r>
+        <w:t>2          34</w:t>
+      </w:r>
+    </w:p>
+    <w:p/>
+    <w:p>
+      <w:proofErr w:type="gramStart"/>
+      <w:r>
+        <w:t>Lets</w:t>
+      </w:r>
+      <w:proofErr w:type="gramEnd"/>
+      <w:r>
+        <w:t xml:space="preserve"> 7 elements in an array.</w:t>
+      </w:r>
+    </w:p>
+    <w:p>
+      <w:r>
+        <w:t xml:space="preserve">Divide this into two </w:t>
+      </w:r>
+      <w:proofErr w:type="gramStart"/>
+      <w:r>
+        <w:t>array</w:t>
+      </w:r>
+      <w:proofErr w:type="gramEnd"/>
+    </w:p>
+    <w:p>
+      <w:r>
+        <w:t>4 – 3</w:t>
+      </w:r>
+    </w:p>
+    <w:p>
+      <w:r>
+        <w:lastRenderedPageBreak/>
+        <w:t xml:space="preserve"> </w:t>
+      </w:r>
+    </w:p>
     <w:sectPr>
       <w:pgSz w:w="12240" w:h="15840"/>
       <w:pgMar w:top="1440" w:right="1440" w:bottom="1440" w:left="1440" w:header="720" w:footer="720" w:gutter="0"/>

</xml_diff>

<commit_message>
newly added algos and java
</commit_message>
<xml_diff>
--- a/time and memory complexity of algorithms.docx
+++ b/time and memory complexity of algorithms.docx
@@ -278,64 +278,8 @@
       </w:r>
     </w:p>
     <w:p/>
-    <w:p>
-      <w:r>
-        <w:t>23,45,34,1,2</w:t>
-      </w:r>
-    </w:p>
-    <w:p/>
-    <w:p>
-      <w:r>
-        <w:t>23</w:t>
-      </w:r>
-    </w:p>
-    <w:p>
-      <w:r>
-        <w:t>1,2     45,34</w:t>
-      </w:r>
-    </w:p>
-    <w:p>
-      <w:r>
-        <w:t>1          45</w:t>
-      </w:r>
-    </w:p>
-    <w:p>
-      <w:r>
-        <w:t>2          34</w:t>
-      </w:r>
-    </w:p>
-    <w:p/>
-    <w:p>
-      <w:proofErr w:type="gramStart"/>
-      <w:r>
-        <w:t>Lets</w:t>
-      </w:r>
-      <w:proofErr w:type="gramEnd"/>
-      <w:r>
-        <w:t xml:space="preserve"> 7 elements in an array.</w:t>
-      </w:r>
-    </w:p>
-    <w:p>
-      <w:r>
-        <w:t xml:space="preserve">Divide this into two </w:t>
-      </w:r>
-      <w:proofErr w:type="gramStart"/>
-      <w:r>
-        <w:t>array</w:t>
-      </w:r>
-      <w:proofErr w:type="gramEnd"/>
-    </w:p>
-    <w:p>
-      <w:r>
-        <w:t>4 – 3</w:t>
-      </w:r>
-    </w:p>
-    <w:p>
-      <w:r>
-        <w:lastRenderedPageBreak/>
-        <w:t xml:space="preserve"> </w:t>
-      </w:r>
-    </w:p>
+    <w:p/>
+    <w:p/>
     <w:sectPr>
       <w:pgSz w:w="12240" w:h="15840"/>
       <w:pgMar w:top="1440" w:right="1440" w:bottom="1440" w:left="1440" w:header="720" w:footer="720" w:gutter="0"/>

</xml_diff>